<commit_message>
Updated test documents for Normalization and IHT
Fixed tests and images  in the test documents and test files
</commit_message>
<xml_diff>
--- a/Testing/Preprocesses/Dataset preprocess/IHT.docx
+++ b/Testing/Preprocesses/Dataset preprocess/IHT.docx
@@ -180,7 +180,7 @@
                 <w:sz w:val="52"/>
                 <w:szCs w:val="52"/>
               </w:rPr>
-              <w:t>K-Fold</w:t>
+              <w:t>IHT</w:t>
             </w:r>
           </w:p>
         </w:tc>
@@ -285,7 +285,7 @@
                 <w:sz w:val="52"/>
                 <w:szCs w:val="52"/>
               </w:rPr>
-              <w:t>4</w:t>
+              <w:t>5</w:t>
             </w:r>
           </w:p>
         </w:tc>
@@ -387,7 +387,15 @@
                 <w:sz w:val="52"/>
                 <w:szCs w:val="52"/>
               </w:rPr>
-              <w:t>k-fold_test.py</w:t>
+              <w:t>iht</w:t>
+            </w:r>
+            <w:r>
+              <w:rPr>
+                <w:rFonts w:ascii="Calibri" w:hAnsi="Calibri" w:cs="Calibri"/>
+                <w:sz w:val="52"/>
+                <w:szCs w:val="52"/>
+              </w:rPr>
+              <w:t>_test.py</w:t>
             </w:r>
           </w:p>
         </w:tc>
@@ -485,7 +493,7 @@
         <w:t xml:space="preserve">Testing the functionality of </w:t>
       </w:r>
       <w:r>
-        <w:t>K-Fold cross validation</w:t>
+        <w:t>Instance Hardness Threshold</w:t>
       </w:r>
     </w:p>
     <w:p>
@@ -753,7 +761,7 @@
                 <w:sz w:val="24"/>
                 <w:szCs w:val="24"/>
               </w:rPr>
-              <w:t>Test k-fold working with the default parameters</w:t>
+              <w:t>Test base functionality of IHT method</w:t>
             </w:r>
           </w:p>
         </w:tc>
@@ -777,7 +785,23 @@
                 <w:sz w:val="24"/>
                 <w:szCs w:val="24"/>
               </w:rPr>
-              <w:t>Perform k-fold with a dataset with 20 data</w:t>
+              <w:t xml:space="preserve">Perform </w:t>
+            </w:r>
+            <w:r>
+              <w:rPr>
+                <w:rFonts w:ascii="Calibri" w:hAnsi="Calibri" w:cs="Calibri"/>
+                <w:sz w:val="24"/>
+                <w:szCs w:val="24"/>
+              </w:rPr>
+              <w:t>IHT</w:t>
+            </w:r>
+            <w:r>
+              <w:rPr>
+                <w:rFonts w:ascii="Calibri" w:hAnsi="Calibri" w:cs="Calibri"/>
+                <w:sz w:val="24"/>
+                <w:szCs w:val="24"/>
+              </w:rPr>
+              <w:t xml:space="preserve"> with mock data</w:t>
             </w:r>
           </w:p>
         </w:tc>
@@ -801,7 +825,7 @@
                 <w:sz w:val="24"/>
                 <w:szCs w:val="24"/>
               </w:rPr>
-              <w:t xml:space="preserve">Returns 10 train-test splits </w:t>
+              <w:t>Result returns successfully, with no errors</w:t>
             </w:r>
           </w:p>
         </w:tc>
@@ -825,7 +849,7 @@
                 <w:sz w:val="24"/>
                 <w:szCs w:val="24"/>
               </w:rPr>
-              <w:t>Returns 10 train-test splits</w:t>
+              <w:t>Result returns successfully, with no errors</w:t>
             </w:r>
           </w:p>
         </w:tc>
@@ -901,7 +925,7 @@
                 <w:sz w:val="24"/>
                 <w:szCs w:val="24"/>
               </w:rPr>
-              <w:t xml:space="preserve">Fold argument (f) correctly adjusts the number of splits </w:t>
+              <w:t>Check if results output in the correct format</w:t>
             </w:r>
           </w:p>
         </w:tc>
@@ -925,7 +949,7 @@
                 <w:sz w:val="24"/>
                 <w:szCs w:val="24"/>
               </w:rPr>
-              <w:t>Perform k-fold on a dataset with 21 data, for f= 3,6,9</w:t>
+              <w:t>Perform IHT with mock data</w:t>
             </w:r>
           </w:p>
         </w:tc>
@@ -936,76 +960,20 @@
           </w:tcPr>
           <w:p>
             <w:pPr>
-              <w:pStyle w:val="ListParagraph"/>
-              <w:numPr>
-                <w:ilvl w:val="0"/>
-                <w:numId w:val="2"/>
-              </w:numPr>
-              <w:rPr>
-                <w:rFonts w:ascii="Calibri" w:hAnsi="Calibri" w:cs="Calibri"/>
-                <w:sz w:val="24"/>
-                <w:szCs w:val="24"/>
-              </w:rPr>
-            </w:pPr>
-            <w:r>
-              <w:rPr>
-                <w:rFonts w:ascii="Calibri" w:hAnsi="Calibri" w:cs="Calibri"/>
-                <w:sz w:val="24"/>
-                <w:szCs w:val="24"/>
-              </w:rPr>
-              <w:t xml:space="preserve">f=3 returns 3 train-test splits </w:t>
-            </w:r>
-          </w:p>
-          <w:p>
-            <w:pPr>
-              <w:pStyle w:val="ListParagraph"/>
-              <w:numPr>
-                <w:ilvl w:val="0"/>
-                <w:numId w:val="2"/>
-              </w:numPr>
-              <w:rPr>
-                <w:rFonts w:ascii="Calibri" w:hAnsi="Calibri" w:cs="Calibri"/>
-                <w:sz w:val="24"/>
-                <w:szCs w:val="24"/>
-              </w:rPr>
-            </w:pPr>
-            <w:r>
-              <w:rPr>
-                <w:rFonts w:ascii="Calibri" w:hAnsi="Calibri" w:cs="Calibri"/>
-                <w:sz w:val="24"/>
-                <w:szCs w:val="24"/>
-              </w:rPr>
-              <w:t>f=6 returns</w:t>
-            </w:r>
-            <w:r>
-              <w:rPr>
-                <w:rFonts w:ascii="Calibri" w:hAnsi="Calibri" w:cs="Calibri"/>
-                <w:sz w:val="24"/>
-                <w:szCs w:val="24"/>
-              </w:rPr>
-              <w:t xml:space="preserve"> 6 train-test splits</w:t>
-            </w:r>
-          </w:p>
-          <w:p>
-            <w:pPr>
-              <w:pStyle w:val="ListParagraph"/>
-              <w:numPr>
-                <w:ilvl w:val="0"/>
-                <w:numId w:val="2"/>
-              </w:numPr>
-              <w:rPr>
-                <w:rFonts w:ascii="Calibri" w:hAnsi="Calibri" w:cs="Calibri"/>
-                <w:sz w:val="24"/>
-                <w:szCs w:val="24"/>
-              </w:rPr>
-            </w:pPr>
-            <w:r>
-              <w:rPr>
-                <w:rFonts w:ascii="Calibri" w:hAnsi="Calibri" w:cs="Calibri"/>
-                <w:sz w:val="24"/>
-                <w:szCs w:val="24"/>
-              </w:rPr>
-              <w:t>f=9 returns 9 train-test splits</w:t>
+              <w:jc w:val="center"/>
+              <w:rPr>
+                <w:rFonts w:ascii="Calibri" w:hAnsi="Calibri" w:cs="Calibri"/>
+                <w:sz w:val="24"/>
+                <w:szCs w:val="24"/>
+              </w:rPr>
+            </w:pPr>
+            <w:r>
+              <w:rPr>
+                <w:rFonts w:ascii="Calibri" w:hAnsi="Calibri" w:cs="Calibri"/>
+                <w:sz w:val="24"/>
+                <w:szCs w:val="24"/>
+              </w:rPr>
+              <w:t>Result should contain an array  which contains the under-sampled metrics, followed by its labels</w:t>
             </w:r>
           </w:p>
         </w:tc>
@@ -1016,76 +984,20 @@
           </w:tcPr>
           <w:p>
             <w:pPr>
-              <w:pStyle w:val="ListParagraph"/>
-              <w:numPr>
-                <w:ilvl w:val="0"/>
-                <w:numId w:val="2"/>
-              </w:numPr>
-              <w:rPr>
-                <w:rFonts w:ascii="Calibri" w:hAnsi="Calibri" w:cs="Calibri"/>
-                <w:sz w:val="24"/>
-                <w:szCs w:val="24"/>
-              </w:rPr>
-            </w:pPr>
-            <w:r>
-              <w:rPr>
-                <w:rFonts w:ascii="Calibri" w:hAnsi="Calibri" w:cs="Calibri"/>
-                <w:sz w:val="24"/>
-                <w:szCs w:val="24"/>
-              </w:rPr>
-              <w:t xml:space="preserve">f=3 returns 3 train-test splits </w:t>
-            </w:r>
-          </w:p>
-          <w:p>
-            <w:pPr>
-              <w:pStyle w:val="ListParagraph"/>
-              <w:numPr>
-                <w:ilvl w:val="0"/>
-                <w:numId w:val="2"/>
-              </w:numPr>
-              <w:rPr>
-                <w:rFonts w:ascii="Calibri" w:hAnsi="Calibri" w:cs="Calibri"/>
-                <w:sz w:val="24"/>
-                <w:szCs w:val="24"/>
-              </w:rPr>
-            </w:pPr>
-            <w:r>
-              <w:rPr>
-                <w:rFonts w:ascii="Calibri" w:hAnsi="Calibri" w:cs="Calibri"/>
-                <w:sz w:val="24"/>
-                <w:szCs w:val="24"/>
-              </w:rPr>
-              <w:t>f=6 returns</w:t>
-            </w:r>
-            <w:r>
-              <w:rPr>
-                <w:rFonts w:ascii="Calibri" w:hAnsi="Calibri" w:cs="Calibri"/>
-                <w:sz w:val="24"/>
-                <w:szCs w:val="24"/>
-              </w:rPr>
-              <w:t xml:space="preserve"> 6 train-test splits</w:t>
-            </w:r>
-          </w:p>
-          <w:p>
-            <w:pPr>
-              <w:pStyle w:val="ListParagraph"/>
-              <w:numPr>
-                <w:ilvl w:val="0"/>
-                <w:numId w:val="2"/>
-              </w:numPr>
-              <w:rPr>
-                <w:rFonts w:ascii="Calibri" w:hAnsi="Calibri" w:cs="Calibri"/>
-                <w:sz w:val="24"/>
-                <w:szCs w:val="24"/>
-              </w:rPr>
-            </w:pPr>
-            <w:r>
-              <w:rPr>
-                <w:rFonts w:ascii="Calibri" w:hAnsi="Calibri" w:cs="Calibri"/>
-                <w:sz w:val="24"/>
-                <w:szCs w:val="24"/>
-              </w:rPr>
-              <w:t>f=9 returns 9 train-test splits</w:t>
+              <w:jc w:val="center"/>
+              <w:rPr>
+                <w:rFonts w:ascii="Calibri" w:hAnsi="Calibri" w:cs="Calibri"/>
+                <w:sz w:val="24"/>
+                <w:szCs w:val="24"/>
+              </w:rPr>
+            </w:pPr>
+            <w:r>
+              <w:rPr>
+                <w:rFonts w:ascii="Calibri" w:hAnsi="Calibri" w:cs="Calibri"/>
+                <w:sz w:val="24"/>
+                <w:szCs w:val="24"/>
+              </w:rPr>
+              <w:t>Result should contain an array  which contains the under-sampled metrics, followed by its labels</w:t>
             </w:r>
           </w:p>
         </w:tc>
@@ -1161,7 +1073,7 @@
                 <w:sz w:val="24"/>
                 <w:szCs w:val="24"/>
               </w:rPr>
-              <w:t>The k-fold should fail when insufficient f is given</w:t>
+              <w:t>Check if returned metric array contains the same number of columns</w:t>
             </w:r>
           </w:p>
         </w:tc>
@@ -1185,7 +1097,7 @@
                 <w:sz w:val="24"/>
                 <w:szCs w:val="24"/>
               </w:rPr>
-              <w:t>Perform k-fold on a dataset with 1 data and f=2</w:t>
+              <w:t>Perform IHT with mock data</w:t>
             </w:r>
           </w:p>
         </w:tc>
@@ -1209,7 +1121,7 @@
                 <w:sz w:val="24"/>
                 <w:szCs w:val="24"/>
               </w:rPr>
-              <w:t>Error message shown</w:t>
+              <w:t>The matrix array within the result should have an array containing rows with the same size as the initial input metrics array</w:t>
             </w:r>
           </w:p>
         </w:tc>
@@ -1233,7 +1145,7 @@
                 <w:sz w:val="24"/>
                 <w:szCs w:val="24"/>
               </w:rPr>
-              <w:t>Error message shown</w:t>
+              <w:t>The matrix array within the result should have an array containing rows with the same size as the initial input metrics array</w:t>
             </w:r>
           </w:p>
         </w:tc>
@@ -1309,7 +1221,25 @@
                 <w:sz w:val="24"/>
                 <w:szCs w:val="24"/>
               </w:rPr>
-              <w:t>The k-fold can read dataset</w:t>
+              <w:t>Check if invalid fold argument is handled appropriately</w:t>
+            </w:r>
+          </w:p>
+          <w:p>
+            <w:pPr>
+              <w:jc w:val="center"/>
+              <w:rPr>
+                <w:rFonts w:ascii="Calibri" w:hAnsi="Calibri" w:cs="Calibri"/>
+                <w:sz w:val="24"/>
+                <w:szCs w:val="24"/>
+              </w:rPr>
+            </w:pPr>
+            <w:r>
+              <w:rPr>
+                <w:rFonts w:ascii="Calibri" w:hAnsi="Calibri" w:cs="Calibri"/>
+                <w:sz w:val="24"/>
+                <w:szCs w:val="24"/>
+              </w:rPr>
+              <w:t>(Should not cause an error)</w:t>
             </w:r>
           </w:p>
         </w:tc>
@@ -1333,8 +1263,18 @@
                 <w:sz w:val="24"/>
                 <w:szCs w:val="24"/>
               </w:rPr>
-              <w:t>Perform k-fold using a dataset file (</w:t>
-            </w:r>
+              <w:t xml:space="preserve">Perform IHT with mock data for </w:t>
+            </w:r>
+          </w:p>
+          <w:p>
+            <w:pPr>
+              <w:jc w:val="center"/>
+              <w:rPr>
+                <w:rFonts w:ascii="Calibri" w:hAnsi="Calibri" w:cs="Calibri"/>
+                <w:sz w:val="24"/>
+                <w:szCs w:val="24"/>
+              </w:rPr>
+            </w:pPr>
             <w:proofErr w:type="spellStart"/>
             <w:r>
               <w:rPr>
@@ -1342,7 +1282,7 @@
                 <w:sz w:val="24"/>
                 <w:szCs w:val="24"/>
               </w:rPr>
-              <w:t>KC.arff</w:t>
+              <w:t>k_fold</w:t>
             </w:r>
             <w:proofErr w:type="spellEnd"/>
             <w:r>
@@ -1351,7 +1291,7 @@
                 <w:sz w:val="24"/>
                 <w:szCs w:val="24"/>
               </w:rPr>
-              <w:t>)</w:t>
+              <w:t xml:space="preserve"> = 0</w:t>
             </w:r>
           </w:p>
         </w:tc>
@@ -1375,7 +1315,7 @@
                 <w:sz w:val="24"/>
                 <w:szCs w:val="24"/>
               </w:rPr>
-              <w:t>Returns 10 train-test splits with appropriate outputs</w:t>
+              <w:t>No error occurs, with the input data being used as the output data</w:t>
             </w:r>
           </w:p>
         </w:tc>
@@ -1399,7 +1339,264 @@
                 <w:sz w:val="24"/>
                 <w:szCs w:val="24"/>
               </w:rPr>
-              <w:t>Returns 10 train-test splits with appropriate outputs</w:t>
+              <w:t>No error occurs, with the input data being used as the output data</w:t>
+            </w:r>
+          </w:p>
+        </w:tc>
+        <w:tc>
+          <w:tcPr>
+            <w:tcW w:w="1071" w:type="dxa"/>
+            <w:vAlign w:val="center"/>
+          </w:tcPr>
+          <w:p>
+            <w:pPr>
+              <w:jc w:val="center"/>
+              <w:rPr>
+                <w:rFonts w:ascii="Calibri" w:hAnsi="Calibri" w:cs="Calibri"/>
+                <w:sz w:val="24"/>
+                <w:szCs w:val="24"/>
+              </w:rPr>
+            </w:pPr>
+            <w:r>
+              <w:rPr>
+                <w:rFonts w:ascii="Calibri" w:hAnsi="Calibri" w:cs="Calibri"/>
+                <w:sz w:val="24"/>
+                <w:szCs w:val="24"/>
+              </w:rPr>
+              <w:t>Pass</w:t>
+            </w:r>
+          </w:p>
+        </w:tc>
+      </w:tr>
+      <w:tr>
+        <w:trPr>
+          <w:trHeight w:val="1366"/>
+        </w:trPr>
+        <w:tc>
+          <w:tcPr>
+            <w:tcW w:w="988" w:type="dxa"/>
+          </w:tcPr>
+          <w:p>
+            <w:pPr>
+              <w:jc w:val="center"/>
+              <w:rPr>
+                <w:rFonts w:ascii="Calibri" w:hAnsi="Calibri" w:cs="Calibri"/>
+                <w:sz w:val="24"/>
+                <w:szCs w:val="24"/>
+              </w:rPr>
+            </w:pPr>
+            <w:r>
+              <w:rPr>
+                <w:rFonts w:ascii="Calibri" w:hAnsi="Calibri" w:cs="Calibri"/>
+                <w:sz w:val="24"/>
+                <w:szCs w:val="24"/>
+              </w:rPr>
+              <w:lastRenderedPageBreak/>
+              <w:t>5</w:t>
+            </w:r>
+          </w:p>
+        </w:tc>
+        <w:tc>
+          <w:tcPr>
+            <w:tcW w:w="2693" w:type="dxa"/>
+            <w:vAlign w:val="center"/>
+          </w:tcPr>
+          <w:p>
+            <w:pPr>
+              <w:jc w:val="center"/>
+              <w:rPr>
+                <w:rFonts w:ascii="Calibri" w:hAnsi="Calibri" w:cs="Calibri"/>
+                <w:sz w:val="24"/>
+                <w:szCs w:val="24"/>
+              </w:rPr>
+            </w:pPr>
+            <w:r>
+              <w:rPr>
+                <w:rFonts w:ascii="Calibri" w:hAnsi="Calibri" w:cs="Calibri"/>
+                <w:sz w:val="24"/>
+                <w:szCs w:val="24"/>
+              </w:rPr>
+              <w:t>Check if fold argument working correctly</w:t>
+            </w:r>
+          </w:p>
+        </w:tc>
+        <w:tc>
+          <w:tcPr>
+            <w:tcW w:w="2410" w:type="dxa"/>
+            <w:vAlign w:val="center"/>
+          </w:tcPr>
+          <w:p>
+            <w:pPr>
+              <w:jc w:val="center"/>
+              <w:rPr>
+                <w:rFonts w:ascii="Calibri" w:hAnsi="Calibri" w:cs="Calibri"/>
+                <w:sz w:val="24"/>
+                <w:szCs w:val="24"/>
+              </w:rPr>
+            </w:pPr>
+            <w:r>
+              <w:rPr>
+                <w:rFonts w:ascii="Calibri" w:hAnsi="Calibri" w:cs="Calibri"/>
+                <w:sz w:val="24"/>
+                <w:szCs w:val="24"/>
+              </w:rPr>
+              <w:t xml:space="preserve">Perform IHT with mock data for </w:t>
+            </w:r>
+          </w:p>
+          <w:p>
+            <w:pPr>
+              <w:jc w:val="center"/>
+              <w:rPr>
+                <w:rFonts w:ascii="Calibri" w:hAnsi="Calibri" w:cs="Calibri"/>
+                <w:sz w:val="24"/>
+                <w:szCs w:val="24"/>
+              </w:rPr>
+            </w:pPr>
+            <w:proofErr w:type="spellStart"/>
+            <w:r>
+              <w:rPr>
+                <w:rFonts w:ascii="Calibri" w:hAnsi="Calibri" w:cs="Calibri"/>
+                <w:sz w:val="24"/>
+                <w:szCs w:val="24"/>
+              </w:rPr>
+              <w:t>k_fold</w:t>
+            </w:r>
+            <w:proofErr w:type="spellEnd"/>
+            <w:r>
+              <w:rPr>
+                <w:rFonts w:ascii="Calibri" w:hAnsi="Calibri" w:cs="Calibri"/>
+                <w:sz w:val="24"/>
+                <w:szCs w:val="24"/>
+              </w:rPr>
+              <w:t xml:space="preserve"> = 0 and 2</w:t>
+            </w:r>
+          </w:p>
+        </w:tc>
+        <w:tc>
+          <w:tcPr>
+            <w:tcW w:w="3827" w:type="dxa"/>
+            <w:vAlign w:val="center"/>
+          </w:tcPr>
+          <w:p>
+            <w:pPr>
+              <w:jc w:val="center"/>
+              <w:rPr>
+                <w:rFonts w:ascii="Calibri" w:hAnsi="Calibri" w:cs="Calibri"/>
+                <w:sz w:val="24"/>
+                <w:szCs w:val="24"/>
+              </w:rPr>
+            </w:pPr>
+            <w:r>
+              <w:rPr>
+                <w:rFonts w:ascii="Calibri" w:hAnsi="Calibri" w:cs="Calibri"/>
+                <w:sz w:val="24"/>
+                <w:szCs w:val="24"/>
+              </w:rPr>
+              <w:t xml:space="preserve">Results </w:t>
+            </w:r>
+            <w:r>
+              <w:rPr>
+                <w:rFonts w:ascii="Calibri" w:hAnsi="Calibri" w:cs="Calibri"/>
+                <w:sz w:val="24"/>
+                <w:szCs w:val="24"/>
+              </w:rPr>
+              <w:t xml:space="preserve">of IHT for </w:t>
+            </w:r>
+            <w:r>
+              <w:rPr>
+                <w:rFonts w:ascii="Calibri" w:hAnsi="Calibri" w:cs="Calibri"/>
+                <w:sz w:val="24"/>
+                <w:szCs w:val="24"/>
+              </w:rPr>
+              <w:t xml:space="preserve">fold </w:t>
+            </w:r>
+            <w:r>
+              <w:rPr>
+                <w:rFonts w:ascii="Calibri" w:hAnsi="Calibri" w:cs="Calibri"/>
+                <w:sz w:val="24"/>
+                <w:szCs w:val="24"/>
+              </w:rPr>
+              <w:t>0</w:t>
+            </w:r>
+            <w:r>
+              <w:rPr>
+                <w:rFonts w:ascii="Calibri" w:hAnsi="Calibri" w:cs="Calibri"/>
+                <w:sz w:val="24"/>
+                <w:szCs w:val="24"/>
+              </w:rPr>
+              <w:t xml:space="preserve"> and </w:t>
+            </w:r>
+            <w:r>
+              <w:rPr>
+                <w:rFonts w:ascii="Calibri" w:hAnsi="Calibri" w:cs="Calibri"/>
+                <w:sz w:val="24"/>
+                <w:szCs w:val="24"/>
+              </w:rPr>
+              <w:t>2 differs</w:t>
+            </w:r>
+          </w:p>
+        </w:tc>
+        <w:tc>
+          <w:tcPr>
+            <w:tcW w:w="3748" w:type="dxa"/>
+            <w:vAlign w:val="center"/>
+          </w:tcPr>
+          <w:p>
+            <w:pPr>
+              <w:jc w:val="center"/>
+              <w:rPr>
+                <w:rFonts w:ascii="Calibri" w:hAnsi="Calibri" w:cs="Calibri"/>
+                <w:sz w:val="24"/>
+                <w:szCs w:val="24"/>
+              </w:rPr>
+            </w:pPr>
+            <w:r>
+              <w:rPr>
+                <w:rFonts w:ascii="Calibri" w:hAnsi="Calibri" w:cs="Calibri"/>
+                <w:sz w:val="24"/>
+                <w:szCs w:val="24"/>
+              </w:rPr>
+              <w:t xml:space="preserve">Results </w:t>
+            </w:r>
+            <w:r>
+              <w:rPr>
+                <w:rFonts w:ascii="Calibri" w:hAnsi="Calibri" w:cs="Calibri"/>
+                <w:sz w:val="24"/>
+                <w:szCs w:val="24"/>
+              </w:rPr>
+              <w:t xml:space="preserve">of IHT for </w:t>
+            </w:r>
+            <w:r>
+              <w:rPr>
+                <w:rFonts w:ascii="Calibri" w:hAnsi="Calibri" w:cs="Calibri"/>
+                <w:sz w:val="24"/>
+                <w:szCs w:val="24"/>
+              </w:rPr>
+              <w:t xml:space="preserve">fold </w:t>
+            </w:r>
+            <w:r>
+              <w:rPr>
+                <w:rFonts w:ascii="Calibri" w:hAnsi="Calibri" w:cs="Calibri"/>
+                <w:sz w:val="24"/>
+                <w:szCs w:val="24"/>
+              </w:rPr>
+              <w:t>0</w:t>
+            </w:r>
+            <w:r>
+              <w:rPr>
+                <w:rFonts w:ascii="Calibri" w:hAnsi="Calibri" w:cs="Calibri"/>
+                <w:sz w:val="24"/>
+                <w:szCs w:val="24"/>
+              </w:rPr>
+              <w:t xml:space="preserve"> and </w:t>
+            </w:r>
+            <w:r>
+              <w:rPr>
+                <w:rFonts w:ascii="Calibri" w:hAnsi="Calibri" w:cs="Calibri"/>
+                <w:sz w:val="24"/>
+                <w:szCs w:val="24"/>
+              </w:rPr>
+              <w:t>2 differs</w:t>
             </w:r>
           </w:p>
         </w:tc>
@@ -1444,7 +1641,6 @@
         <w:pStyle w:val="Heading1"/>
       </w:pPr>
       <w:r>
-        <w:lastRenderedPageBreak/>
         <w:t>Rationale (optional)</w:t>
       </w:r>
     </w:p>
@@ -1465,6 +1661,7 @@
       <w:tblPr>
         <w:tblStyle w:val="TableGrid"/>
         <w:tblW w:w="0" w:type="auto"/>
+        <w:tblInd w:w="-5" w:type="dxa"/>
         <w:tblLook w:val="04A0" w:firstRow="1" w:lastRow="0" w:firstColumn="1" w:lastColumn="0" w:noHBand="0" w:noVBand="1"/>
       </w:tblPr>
       <w:tblGrid>
@@ -1524,14 +1721,12 @@
                 <w:b/>
                 <w:bCs/>
                 <w:noProof/>
-                <w:sz w:val="52"/>
-                <w:szCs w:val="52"/>
               </w:rPr>
               <w:drawing>
-                <wp:inline distT="0" distB="0" distL="0" distR="0" wp14:anchorId="4E64358D" wp14:editId="7294351D">
-                  <wp:extent cx="3248025" cy="3019425"/>
-                  <wp:effectExtent l="0" t="0" r="9525" b="9525"/>
-                  <wp:docPr id="1" name="Picture 1"/>
+                <wp:inline distT="0" distB="0" distL="0" distR="0" wp14:anchorId="13B42949" wp14:editId="61718097">
+                  <wp:extent cx="4946529" cy="2505075"/>
+                  <wp:effectExtent l="0" t="0" r="6985" b="0"/>
+                  <wp:docPr id="4" name="Picture 4"/>
                   <wp:cNvGraphicFramePr>
                     <a:graphicFrameLocks xmlns:a="http://schemas.openxmlformats.org/drawingml/2006/main" noChangeAspect="1"/>
                   </wp:cNvGraphicFramePr>
@@ -1552,13 +1747,13 @@
                               </a:ext>
                             </a:extLst>
                           </a:blip>
-                          <a:srcRect l="-191" t="1" r="34614" b="47255"/>
+                          <a:srcRect b="51295"/>
                           <a:stretch/>
                         </pic:blipFill>
                         <pic:spPr bwMode="auto">
                           <a:xfrm>
                             <a:off x="0" y="0"/>
-                            <a:ext cx="3248025" cy="3019425"/>
+                            <a:ext cx="5039353" cy="2552084"/>
                           </a:xfrm>
                           <a:prstGeom prst="rect">
                             <a:avLst/>
@@ -1585,14 +1780,12 @@
                 <w:b/>
                 <w:bCs/>
                 <w:noProof/>
-                <w:sz w:val="52"/>
-                <w:szCs w:val="52"/>
               </w:rPr>
               <w:drawing>
-                <wp:inline distT="0" distB="0" distL="0" distR="0" wp14:anchorId="4790D7CF" wp14:editId="48665900">
-                  <wp:extent cx="3724401" cy="3019425"/>
-                  <wp:effectExtent l="0" t="0" r="9525" b="0"/>
-                  <wp:docPr id="3" name="Picture 3"/>
+                <wp:inline distT="0" distB="0" distL="0" distR="0" wp14:anchorId="78BD96FF" wp14:editId="723911F2">
+                  <wp:extent cx="3657600" cy="2518350"/>
+                  <wp:effectExtent l="0" t="0" r="0" b="0"/>
+                  <wp:docPr id="5" name="Picture 5"/>
                   <wp:cNvGraphicFramePr>
                     <a:graphicFrameLocks xmlns:a="http://schemas.openxmlformats.org/drawingml/2006/main" noChangeAspect="1"/>
                   </wp:cNvGraphicFramePr>
@@ -1600,7 +1793,7 @@
                     <a:graphicData uri="http://schemas.openxmlformats.org/drawingml/2006/picture">
                       <pic:pic xmlns:pic="http://schemas.openxmlformats.org/drawingml/2006/picture">
                         <pic:nvPicPr>
-                          <pic:cNvPr id="0" name="Picture 1"/>
+                          <pic:cNvPr id="0" name="Picture 2"/>
                           <pic:cNvPicPr>
                             <a:picLocks noChangeAspect="1" noChangeArrowheads="1"/>
                           </pic:cNvPicPr>
@@ -1613,13 +1806,13 @@
                               </a:ext>
                             </a:extLst>
                           </a:blip>
-                          <a:srcRect t="51747" r="46154" b="10483"/>
+                          <a:srcRect t="48790" r="22664" b="-1"/>
                           <a:stretch/>
                         </pic:blipFill>
                         <pic:spPr bwMode="auto">
                           <a:xfrm>
                             <a:off x="0" y="0"/>
-                            <a:ext cx="3732283" cy="3025815"/>
+                            <a:ext cx="3681109" cy="2534537"/>
                           </a:xfrm>
                           <a:prstGeom prst="rect">
                             <a:avLst/>
@@ -1710,17 +1903,15 @@
             <w:r>
               <w:rPr>
                 <w:rFonts w:ascii="Calibri" w:hAnsi="Calibri" w:cs="Calibri"/>
-                <w:b/>
-                <w:bCs/>
                 <w:noProof/>
-                <w:sz w:val="52"/>
-                <w:szCs w:val="52"/>
+                <w:sz w:val="24"/>
+                <w:szCs w:val="24"/>
               </w:rPr>
               <w:drawing>
-                <wp:inline distT="0" distB="0" distL="0" distR="0" wp14:anchorId="69D9D70F" wp14:editId="5CA5408E">
-                  <wp:extent cx="4953000" cy="342900"/>
-                  <wp:effectExtent l="0" t="0" r="0" b="0"/>
-                  <wp:docPr id="2" name="Picture 2"/>
+                <wp:inline distT="0" distB="0" distL="0" distR="0" wp14:anchorId="6F82392C" wp14:editId="6D9884FD">
+                  <wp:extent cx="2524125" cy="507672"/>
+                  <wp:effectExtent l="0" t="0" r="0" b="6985"/>
+                  <wp:docPr id="6" name="Picture 6"/>
                   <wp:cNvGraphicFramePr>
                     <a:graphicFrameLocks xmlns:a="http://schemas.openxmlformats.org/drawingml/2006/main" noChangeAspect="1"/>
                   </wp:cNvGraphicFramePr>
@@ -1728,26 +1919,28 @@
                     <a:graphicData uri="http://schemas.openxmlformats.org/drawingml/2006/picture">
                       <pic:pic xmlns:pic="http://schemas.openxmlformats.org/drawingml/2006/picture">
                         <pic:nvPicPr>
-                          <pic:cNvPr id="0" name="Picture 1"/>
+                          <pic:cNvPr id="0" name="Picture 3"/>
                           <pic:cNvPicPr>
                             <a:picLocks noChangeAspect="1" noChangeArrowheads="1"/>
                           </pic:cNvPicPr>
                         </pic:nvPicPr>
-                        <pic:blipFill rotWithShape="1">
-                          <a:blip r:embed="rId7">
+                        <pic:blipFill>
+                          <a:blip r:embed="rId8">
                             <a:extLst>
                               <a:ext uri="{28A0092B-C50C-407E-A947-70E740481C1C}">
                                 <a14:useLocalDpi xmlns:a14="http://schemas.microsoft.com/office/drawing/2010/main" val="0"/>
                               </a:ext>
                             </a:extLst>
                           </a:blip>
-                          <a:srcRect t="94010"/>
-                          <a:stretch/>
+                          <a:srcRect/>
+                          <a:stretch>
+                            <a:fillRect/>
+                          </a:stretch>
                         </pic:blipFill>
                         <pic:spPr bwMode="auto">
                           <a:xfrm>
                             <a:off x="0" y="0"/>
-                            <a:ext cx="4953000" cy="342900"/>
+                            <a:ext cx="2613376" cy="525623"/>
                           </a:xfrm>
                           <a:prstGeom prst="rect">
                             <a:avLst/>
@@ -1756,11 +1949,6 @@
                           <a:ln>
                             <a:noFill/>
                           </a:ln>
-                          <a:extLst>
-                            <a:ext uri="{53640926-AAD7-44D8-BBD7-CCE9431645EC}">
-                              <a14:shadowObscured xmlns:a14="http://schemas.microsoft.com/office/drawing/2010/main"/>
-                            </a:ext>
-                          </a:extLst>
                         </pic:spPr>
                       </pic:pic>
                     </a:graphicData>
@@ -1772,26 +1960,6 @@
         </w:tc>
       </w:tr>
     </w:tbl>
-    <w:p>
-      <w:pPr>
-        <w:rPr>
-          <w:rFonts w:ascii="Calibri" w:hAnsi="Calibri" w:cs="Calibri"/>
-          <w:noProof/>
-          <w:sz w:val="24"/>
-          <w:szCs w:val="24"/>
-        </w:rPr>
-      </w:pPr>
-    </w:p>
-    <w:p>
-      <w:pPr>
-        <w:rPr>
-          <w:rFonts w:ascii="Calibri" w:hAnsi="Calibri" w:cs="Calibri"/>
-          <w:noProof/>
-          <w:sz w:val="24"/>
-          <w:szCs w:val="24"/>
-        </w:rPr>
-      </w:pPr>
-    </w:p>
     <w:p>
       <w:pPr>
         <w:rPr>

</xml_diff>